<commit_message>
code for third paper
</commit_message>
<xml_diff>
--- a/exercises-1109/Paper - Generador de palabras.docx
+++ b/exercises-1109/Paper - Generador de palabras.docx
@@ -4,11 +4,10 @@
   <w:body>
     <w:p>
       <w:pPr>
-        <w:pStyle w:val="Normal1"/>
+        <w:pStyle w:val="LOnormal"/>
         <w:keepNext w:val="false"/>
         <w:keepLines w:val="false"/>
         <w:widowControl w:val="false"/>
-        <w:pBdr/>
         <w:shd w:val="clear" w:fill="auto"/>
         <w:spacing w:lineRule="auto" w:line="240" w:before="0" w:after="120"/>
         <w:ind w:left="0" w:right="0" w:hanging="0"/>
@@ -92,11 +91,10 @@
     </w:p>
     <w:p>
       <w:pPr>
-        <w:pStyle w:val="Normal1"/>
+        <w:pStyle w:val="LOnormal"/>
         <w:keepNext w:val="false"/>
         <w:keepLines w:val="false"/>
         <w:widowControl w:val="false"/>
-        <w:pBdr/>
         <w:shd w:val="clear" w:fill="auto"/>
         <w:spacing w:lineRule="auto" w:line="240" w:before="0" w:after="120"/>
         <w:ind w:left="0" w:right="0" w:hanging="0"/>
@@ -126,13 +124,12 @@
     </w:p>
     <w:p>
       <w:pPr>
-        <w:pStyle w:val="Normal1"/>
+        <w:pStyle w:val="LOnormal"/>
         <w:keepNext w:val="false"/>
         <w:keepLines w:val="false"/>
         <w:widowControl w:val="false"/>
-        <w:pBdr/>
         <w:shd w:val="clear" w:fill="auto"/>
-        <w:spacing w:lineRule="auto" w:line="278" w:before="80" w:after="360"/>
+        <w:spacing w:lineRule="auto" w:line="276" w:before="80" w:after="360"/>
         <w:ind w:left="0" w:right="0" w:hanging="0"/>
         <w:jc w:val="center"/>
         <w:rPr>
@@ -177,16 +174,55 @@
         <w:br/>
         <w:t>Universidad Catolica Boliviana</w:t>
       </w:r>
+      <w:r>
+        <w:rPr>
+          <w:rFonts w:eastAsia="Helvetica Neue" w:cs="Helvetica Neue" w:ascii="Helvetica Neue" w:hAnsi="Helvetica Neue"/>
+          <w:b w:val="false"/>
+          <w:i w:val="false"/>
+          <w:caps w:val="false"/>
+          <w:smallCaps w:val="false"/>
+          <w:strike w:val="false"/>
+          <w:dstrike w:val="false"/>
+          <w:color w:val="000000"/>
+          <w:position w:val="0"/>
+          <w:sz w:val="24"/>
+          <w:sz w:val="24"/>
+          <w:szCs w:val="24"/>
+          <w:u w:val="none"/>
+          <w:shd w:fill="auto" w:val="clear"/>
+          <w:vertAlign w:val="baseline"/>
+        </w:rPr>
+        <w:t xml:space="preserve"> </w:t>
+      </w:r>
+      <w:r>
+        <w:rPr>
+          <w:rFonts w:eastAsia="Helvetica Neue" w:cs="Helvetica Neue" w:ascii="Helvetica Neue" w:hAnsi="Helvetica Neue"/>
+          <w:b w:val="false"/>
+          <w:i w:val="false"/>
+          <w:caps w:val="false"/>
+          <w:smallCaps w:val="false"/>
+          <w:strike w:val="false"/>
+          <w:dstrike w:val="false"/>
+          <w:color w:val="000000"/>
+          <w:position w:val="0"/>
+          <w:sz w:val="24"/>
+          <w:sz w:val="24"/>
+          <w:szCs w:val="24"/>
+          <w:u w:val="none"/>
+          <w:shd w:fill="auto" w:val="clear"/>
+          <w:vertAlign w:val="baseline"/>
+        </w:rPr>
+        <w:t xml:space="preserve">  San Pablo</w:t>
+      </w:r>
     </w:p>
     <w:p>
       <w:pPr>
-        <w:pStyle w:val="Normal1"/>
+        <w:pStyle w:val="LOnormal"/>
         <w:keepNext w:val="false"/>
         <w:keepLines w:val="false"/>
         <w:widowControl w:val="false"/>
-        <w:pBdr/>
         <w:shd w:val="clear" w:fill="auto"/>
-        <w:spacing w:lineRule="auto" w:line="208" w:before="0" w:after="240"/>
+        <w:spacing w:lineRule="auto" w:line="206" w:before="0" w:after="240"/>
         <w:ind w:left="480" w:right="480" w:hanging="0"/>
         <w:jc w:val="left"/>
         <w:rPr>
@@ -588,13 +624,12 @@
     </w:p>
     <w:p>
       <w:pPr>
-        <w:pStyle w:val="Normal1"/>
+        <w:pStyle w:val="LOnormal"/>
         <w:keepNext w:val="false"/>
         <w:keepLines w:val="false"/>
         <w:widowControl w:val="false"/>
-        <w:pBdr/>
         <w:shd w:val="clear" w:fill="auto"/>
-        <w:spacing w:lineRule="auto" w:line="208" w:before="0" w:after="0"/>
+        <w:spacing w:lineRule="auto" w:line="206" w:before="0" w:after="0"/>
         <w:ind w:left="480" w:right="480" w:hanging="0"/>
         <w:jc w:val="left"/>
         <w:rPr>
@@ -678,11 +713,10 @@
     </w:p>
     <w:p>
       <w:pPr>
-        <w:pStyle w:val="Normal1"/>
+        <w:pStyle w:val="LOnormal"/>
         <w:keepNext w:val="false"/>
         <w:keepLines w:val="false"/>
         <w:widowControl w:val="false"/>
-        <w:pBdr/>
         <w:shd w:val="clear" w:fill="auto"/>
         <w:spacing w:lineRule="auto" w:line="228" w:before="120" w:after="200"/>
         <w:ind w:left="0" w:right="0" w:hanging="0"/>
@@ -847,11 +881,10 @@
     </w:p>
     <w:p>
       <w:pPr>
-        <w:pStyle w:val="Normal1"/>
+        <w:pStyle w:val="LOnormal"/>
         <w:keepNext w:val="false"/>
         <w:keepLines w:val="false"/>
         <w:widowControl w:val="false"/>
-        <w:pBdr/>
         <w:shd w:val="clear" w:fill="auto"/>
         <w:spacing w:lineRule="auto" w:line="228" w:before="0" w:after="200"/>
         <w:ind w:left="0" w:right="0" w:hanging="0"/>
@@ -1255,11 +1288,10 @@
     </w:p>
     <w:p>
       <w:pPr>
-        <w:pStyle w:val="Normal1"/>
+        <w:pStyle w:val="LOnormal"/>
         <w:keepNext w:val="false"/>
         <w:keepLines w:val="false"/>
         <w:widowControl w:val="false"/>
-        <w:pBdr/>
         <w:shd w:val="clear" w:fill="auto"/>
         <w:spacing w:lineRule="auto" w:line="228" w:before="0" w:after="200"/>
         <w:ind w:left="0" w:right="0" w:firstLine="240"/>
@@ -1457,11 +1489,10 @@
     </w:p>
     <w:p>
       <w:pPr>
-        <w:pStyle w:val="Normal1"/>
+        <w:pStyle w:val="LOnormal"/>
         <w:keepNext w:val="false"/>
         <w:keepLines w:val="false"/>
         <w:widowControl w:val="false"/>
-        <w:pBdr/>
         <w:shd w:val="clear" w:fill="auto"/>
         <w:spacing w:lineRule="auto" w:line="228" w:before="0" w:after="200"/>
         <w:ind w:left="0" w:right="0" w:hanging="0"/>
@@ -1865,11 +1896,10 @@
     </w:p>
     <w:p>
       <w:pPr>
-        <w:pStyle w:val="Normal1"/>
+        <w:pStyle w:val="LOnormal"/>
         <w:keepNext w:val="false"/>
         <w:keepLines w:val="false"/>
         <w:widowControl w:val="false"/>
-        <w:pBdr/>
         <w:shd w:val="clear" w:fill="auto"/>
         <w:spacing w:lineRule="auto" w:line="228" w:before="0" w:after="200"/>
         <w:ind w:left="0" w:right="0" w:hanging="0"/>
@@ -2067,11 +2097,10 @@
     </w:p>
     <w:p>
       <w:pPr>
-        <w:pStyle w:val="Normal1"/>
+        <w:pStyle w:val="LOnormal"/>
         <w:keepNext w:val="false"/>
         <w:keepLines w:val="false"/>
         <w:widowControl w:val="false"/>
-        <w:pBdr/>
         <w:shd w:val="clear" w:fill="auto"/>
         <w:spacing w:lineRule="auto" w:line="228" w:before="0" w:after="200"/>
         <w:ind w:left="0" w:right="0" w:hanging="0"/>
@@ -2183,11 +2212,10 @@
     </w:p>
     <w:p>
       <w:pPr>
-        <w:pStyle w:val="Normal1"/>
+        <w:pStyle w:val="LOnormal"/>
         <w:keepNext w:val="false"/>
         <w:keepLines w:val="false"/>
         <w:widowControl w:val="false"/>
-        <w:pBdr/>
         <w:shd w:val="clear" w:fill="auto"/>
         <w:spacing w:lineRule="auto" w:line="228" w:before="0" w:after="200"/>
         <w:ind w:left="0" w:right="0" w:firstLine="240"/>
@@ -2234,11 +2262,10 @@
     </w:p>
     <w:p>
       <w:pPr>
-        <w:pStyle w:val="Normal1"/>
+        <w:pStyle w:val="LOnormal"/>
         <w:keepNext w:val="false"/>
         <w:keepLines w:val="false"/>
         <w:widowControl w:val="false"/>
-        <w:pBdr/>
         <w:shd w:val="clear" w:fill="auto"/>
         <w:spacing w:lineRule="auto" w:line="228" w:before="0" w:after="143"/>
         <w:ind w:left="0" w:right="0" w:hanging="0"/>
@@ -2286,11 +2313,10 @@
     </w:p>
     <w:p>
       <w:pPr>
-        <w:pStyle w:val="Normal1"/>
+        <w:pStyle w:val="LOnormal"/>
         <w:keepNext w:val="false"/>
         <w:keepLines w:val="false"/>
         <w:widowControl w:val="false"/>
-        <w:pBdr/>
         <w:shd w:val="clear" w:fill="auto"/>
         <w:spacing w:lineRule="auto" w:line="228" w:before="0" w:after="143"/>
         <w:ind w:left="0" w:right="0" w:hanging="0"/>
@@ -2338,11 +2364,10 @@
     </w:p>
     <w:p>
       <w:pPr>
-        <w:pStyle w:val="Normal1"/>
+        <w:pStyle w:val="LOnormal"/>
         <w:keepNext w:val="false"/>
         <w:keepLines w:val="false"/>
         <w:widowControl w:val="false"/>
-        <w:pBdr/>
         <w:shd w:val="clear" w:fill="auto"/>
         <w:spacing w:lineRule="auto" w:line="228" w:before="0" w:after="200"/>
         <w:ind w:left="0" w:right="0" w:hanging="0"/>
@@ -2390,11 +2415,10 @@
     </w:p>
     <w:p>
       <w:pPr>
-        <w:pStyle w:val="Normal1"/>
+        <w:pStyle w:val="LOnormal"/>
         <w:keepNext w:val="false"/>
         <w:keepLines w:val="false"/>
         <w:widowControl w:val="false"/>
-        <w:pBdr/>
         <w:shd w:val="clear" w:fill="auto"/>
         <w:spacing w:lineRule="auto" w:line="228" w:before="0" w:after="200"/>
         <w:ind w:left="0" w:right="0" w:hanging="0"/>
@@ -2442,11 +2466,10 @@
     </w:p>
     <w:p>
       <w:pPr>
-        <w:pStyle w:val="Normal1"/>
+        <w:pStyle w:val="LOnormal"/>
         <w:keepNext w:val="false"/>
         <w:keepLines w:val="false"/>
         <w:widowControl w:val="false"/>
-        <w:pBdr/>
         <w:shd w:val="clear" w:fill="auto"/>
         <w:spacing w:lineRule="auto" w:line="228" w:before="0" w:after="200"/>
         <w:ind w:left="0" w:right="0" w:hanging="0"/>
@@ -2494,11 +2517,10 @@
     </w:p>
     <w:p>
       <w:pPr>
-        <w:pStyle w:val="Normal1"/>
+        <w:pStyle w:val="LOnormal"/>
         <w:keepNext w:val="false"/>
         <w:keepLines w:val="false"/>
         <w:widowControl w:val="false"/>
-        <w:pBdr/>
         <w:shd w:val="clear" w:fill="auto"/>
         <w:spacing w:lineRule="auto" w:line="228" w:before="0" w:after="200"/>
         <w:ind w:left="0" w:right="0" w:hanging="0"/>
@@ -2630,11 +2652,10 @@
     </w:p>
     <w:p>
       <w:pPr>
-        <w:pStyle w:val="Normal1"/>
+        <w:pStyle w:val="LOnormal"/>
         <w:keepNext w:val="false"/>
         <w:keepLines w:val="false"/>
         <w:widowControl w:val="false"/>
-        <w:pBdr/>
         <w:shd w:val="clear" w:fill="auto"/>
         <w:spacing w:lineRule="auto" w:line="228" w:before="0" w:after="86"/>
         <w:ind w:left="0" w:right="0" w:hanging="0"/>
@@ -2702,11 +2723,10 @@
     </w:p>
     <w:p>
       <w:pPr>
-        <w:pStyle w:val="Normal1"/>
+        <w:pStyle w:val="LOnormal"/>
         <w:keepNext w:val="false"/>
         <w:keepLines w:val="false"/>
         <w:widowControl w:val="false"/>
-        <w:pBdr/>
         <w:shd w:val="clear" w:fill="auto"/>
         <w:spacing w:lineRule="auto" w:line="228" w:before="0" w:after="86"/>
         <w:ind w:left="0" w:right="0" w:hanging="0"/>
@@ -2774,11 +2794,10 @@
     </w:p>
     <w:p>
       <w:pPr>
-        <w:pStyle w:val="Normal1"/>
+        <w:pStyle w:val="LOnormal"/>
         <w:keepNext w:val="false"/>
         <w:keepLines w:val="false"/>
         <w:widowControl w:val="false"/>
-        <w:pBdr/>
         <w:shd w:val="clear" w:fill="auto"/>
         <w:spacing w:lineRule="auto" w:line="228" w:before="0" w:after="86"/>
         <w:ind w:left="0" w:right="0" w:hanging="0"/>
@@ -2846,11 +2865,10 @@
     </w:p>
     <w:p>
       <w:pPr>
-        <w:pStyle w:val="Normal1"/>
+        <w:pStyle w:val="LOnormal"/>
         <w:keepNext w:val="false"/>
         <w:keepLines w:val="false"/>
         <w:widowControl w:val="false"/>
-        <w:pBdr/>
         <w:shd w:val="clear" w:fill="auto"/>
         <w:spacing w:lineRule="auto" w:line="228" w:before="0" w:after="86"/>
         <w:ind w:left="0" w:right="0" w:hanging="0"/>
@@ -2918,11 +2936,10 @@
     </w:p>
     <w:p>
       <w:pPr>
-        <w:pStyle w:val="Normal1"/>
+        <w:pStyle w:val="LOnormal"/>
         <w:keepNext w:val="false"/>
         <w:keepLines w:val="false"/>
         <w:widowControl w:val="false"/>
-        <w:pBdr/>
         <w:shd w:val="clear" w:fill="auto"/>
         <w:spacing w:lineRule="auto" w:line="228" w:before="0" w:after="86"/>
         <w:ind w:left="0" w:right="0" w:hanging="0"/>
@@ -2990,11 +3007,10 @@
     </w:p>
     <w:p>
       <w:pPr>
-        <w:pStyle w:val="Normal1"/>
+        <w:pStyle w:val="LOnormal"/>
         <w:keepNext w:val="false"/>
         <w:keepLines w:val="false"/>
         <w:widowControl w:val="false"/>
-        <w:pBdr/>
         <w:shd w:val="clear" w:fill="auto"/>
         <w:spacing w:lineRule="auto" w:line="228" w:before="0" w:after="200"/>
         <w:ind w:left="0" w:right="0" w:hanging="0"/>
@@ -3060,11 +3076,10 @@
     </w:p>
     <w:p>
       <w:pPr>
-        <w:pStyle w:val="Normal1"/>
+        <w:pStyle w:val="LOnormal"/>
         <w:keepNext w:val="false"/>
         <w:keepLines w:val="false"/>
         <w:widowControl w:val="false"/>
-        <w:pBdr/>
         <w:shd w:val="clear" w:fill="auto"/>
         <w:spacing w:lineRule="auto" w:line="252" w:before="0" w:after="200"/>
         <w:ind w:left="0" w:right="0" w:hanging="0"/>
@@ -3343,11 +3358,10 @@
     </w:p>
     <w:p>
       <w:pPr>
-        <w:pStyle w:val="Normal1"/>
+        <w:pStyle w:val="LOnormal"/>
         <w:keepNext w:val="false"/>
         <w:keepLines w:val="false"/>
         <w:widowControl w:val="false"/>
-        <w:pBdr/>
         <w:shd w:val="clear" w:fill="auto"/>
         <w:spacing w:lineRule="auto" w:line="252" w:before="0" w:after="200"/>
         <w:ind w:left="0" w:right="0" w:hanging="0"/>
@@ -3394,11 +3408,10 @@
     </w:p>
     <w:p>
       <w:pPr>
-        <w:pStyle w:val="Normal1"/>
+        <w:pStyle w:val="LOnormal"/>
         <w:keepNext w:val="true"/>
         <w:keepLines w:val="false"/>
         <w:widowControl/>
-        <w:pBdr/>
         <w:shd w:val="clear" w:fill="auto"/>
         <w:spacing w:lineRule="auto" w:line="240" w:before="240" w:after="80"/>
         <w:ind w:left="0" w:right="0" w:hanging="0"/>
@@ -3444,7 +3457,7 @@
     </w:p>
     <w:p>
       <w:pPr>
-        <w:pStyle w:val="Normal1"/>
+        <w:pStyle w:val="LOnormal"/>
         <w:numPr>
           <w:ilvl w:val="0"/>
           <w:numId w:val="3"/>
@@ -3503,7 +3516,7 @@
     </w:p>
     <w:p>
       <w:pPr>
-        <w:pStyle w:val="Normal1"/>
+        <w:pStyle w:val="LOnormal"/>
         <w:numPr>
           <w:ilvl w:val="0"/>
           <w:numId w:val="3"/>
@@ -3566,7 +3579,7 @@
     </w:p>
     <w:p>
       <w:pPr>
-        <w:pStyle w:val="Normal1"/>
+        <w:pStyle w:val="LOnormal"/>
         <w:numPr>
           <w:ilvl w:val="0"/>
           <w:numId w:val="3"/>
@@ -3609,7 +3622,7 @@
     </w:p>
     <w:p>
       <w:pPr>
-        <w:pStyle w:val="Normal1"/>
+        <w:pStyle w:val="LOnormal"/>
         <w:spacing w:lineRule="auto" w:line="240" w:before="0" w:after="200"/>
         <w:ind w:left="360" w:hanging="0"/>
         <w:rPr>
@@ -3639,7 +3652,7 @@
 <w:ftr xmlns:o="urn:schemas-microsoft-com:office:office" xmlns:r="http://schemas.openxmlformats.org/officeDocument/2006/relationships" xmlns:v="urn:schemas-microsoft-com:vml" xmlns:w="http://schemas.openxmlformats.org/wordprocessingml/2006/main" xmlns:w10="urn:schemas-microsoft-com:office:word" xmlns:wp="http://schemas.openxmlformats.org/drawingml/2006/wordprocessingDrawing" xmlns:wps="http://schemas.microsoft.com/office/word/2010/wordprocessingShape" xmlns:wpg="http://schemas.microsoft.com/office/word/2010/wordprocessingGroup" xmlns:mc="http://schemas.openxmlformats.org/markup-compatibility/2006" xmlns:wp14="http://schemas.microsoft.com/office/word/2010/wordprocessingDrawing" xmlns:w14="http://schemas.microsoft.com/office/word/2010/wordml" mc:Ignorable="w14 wp14">
   <w:p>
     <w:pPr>
-      <w:pStyle w:val="Normal1"/>
+      <w:pStyle w:val="LOnormal"/>
       <w:spacing w:lineRule="auto" w:line="19" w:before="0" w:after="200"/>
       <w:jc w:val="center"/>
       <w:rPr/>
@@ -3655,7 +3668,7 @@
 <w:ftr xmlns:o="urn:schemas-microsoft-com:office:office" xmlns:r="http://schemas.openxmlformats.org/officeDocument/2006/relationships" xmlns:v="urn:schemas-microsoft-com:vml" xmlns:w="http://schemas.openxmlformats.org/wordprocessingml/2006/main" xmlns:w10="urn:schemas-microsoft-com:office:word" xmlns:wp="http://schemas.openxmlformats.org/drawingml/2006/wordprocessingDrawing" xmlns:wps="http://schemas.microsoft.com/office/word/2010/wordprocessingShape" xmlns:wpg="http://schemas.microsoft.com/office/word/2010/wordprocessingGroup" xmlns:mc="http://schemas.openxmlformats.org/markup-compatibility/2006" xmlns:wp14="http://schemas.microsoft.com/office/word/2010/wordprocessingDrawing" xmlns:w14="http://schemas.microsoft.com/office/word/2010/wordml" mc:Ignorable="w14 wp14">
   <w:p>
     <w:pPr>
-      <w:pStyle w:val="Normal1"/>
+      <w:pStyle w:val="LOnormal"/>
       <w:spacing w:lineRule="auto" w:line="19" w:before="0" w:after="200"/>
       <w:jc w:val="center"/>
       <w:rPr>
@@ -3675,11 +3688,10 @@
 <w:ftr xmlns:o="urn:schemas-microsoft-com:office:office" xmlns:r="http://schemas.openxmlformats.org/officeDocument/2006/relationships" xmlns:v="urn:schemas-microsoft-com:vml" xmlns:w="http://schemas.openxmlformats.org/wordprocessingml/2006/main" xmlns:w10="urn:schemas-microsoft-com:office:word" xmlns:wp="http://schemas.openxmlformats.org/drawingml/2006/wordprocessingDrawing" xmlns:wps="http://schemas.microsoft.com/office/word/2010/wordprocessingShape" xmlns:wpg="http://schemas.microsoft.com/office/word/2010/wordprocessingGroup" xmlns:mc="http://schemas.openxmlformats.org/markup-compatibility/2006" xmlns:wp14="http://schemas.microsoft.com/office/word/2010/wordprocessingDrawing" xmlns:w14="http://schemas.microsoft.com/office/word/2010/wordml" mc:Ignorable="w14 wp14">
   <w:p>
     <w:pPr>
-      <w:pStyle w:val="Normal1"/>
+      <w:pStyle w:val="LOnormal"/>
       <w:keepNext w:val="false"/>
       <w:keepLines w:val="false"/>
       <w:widowControl w:val="false"/>
-      <w:pBdr/>
       <w:shd w:val="clear" w:fill="auto"/>
       <w:tabs>
         <w:tab w:val="clear" w:pos="720"/>
@@ -3736,11 +3748,10 @@
 <w:hdr xmlns:o="urn:schemas-microsoft-com:office:office" xmlns:r="http://schemas.openxmlformats.org/officeDocument/2006/relationships" xmlns:v="urn:schemas-microsoft-com:vml" xmlns:w="http://schemas.openxmlformats.org/wordprocessingml/2006/main" xmlns:w10="urn:schemas-microsoft-com:office:word" xmlns:wp="http://schemas.openxmlformats.org/drawingml/2006/wordprocessingDrawing" xmlns:wps="http://schemas.microsoft.com/office/word/2010/wordprocessingShape" xmlns:wpg="http://schemas.microsoft.com/office/word/2010/wordprocessingGroup" xmlns:mc="http://schemas.openxmlformats.org/markup-compatibility/2006" xmlns:wp14="http://schemas.microsoft.com/office/word/2010/wordprocessingDrawing" xmlns:w14="http://schemas.microsoft.com/office/word/2010/wordml" mc:Ignorable="w14 wp14">
   <w:p>
     <w:pPr>
-      <w:pStyle w:val="Normal1"/>
+      <w:pStyle w:val="LOnormal"/>
       <w:keepNext w:val="false"/>
       <w:keepLines w:val="false"/>
       <w:widowControl w:val="false"/>
-      <w:pBdr/>
       <w:shd w:val="clear" w:fill="auto"/>
       <w:tabs>
         <w:tab w:val="clear" w:pos="720"/>
@@ -3900,11 +3911,10 @@
 <w:hdr xmlns:o="urn:schemas-microsoft-com:office:office" xmlns:r="http://schemas.openxmlformats.org/officeDocument/2006/relationships" xmlns:v="urn:schemas-microsoft-com:vml" xmlns:w="http://schemas.openxmlformats.org/wordprocessingml/2006/main" xmlns:w10="urn:schemas-microsoft-com:office:word" xmlns:wp="http://schemas.openxmlformats.org/drawingml/2006/wordprocessingDrawing" xmlns:wps="http://schemas.microsoft.com/office/word/2010/wordprocessingShape" xmlns:wpg="http://schemas.microsoft.com/office/word/2010/wordprocessingGroup" xmlns:mc="http://schemas.openxmlformats.org/markup-compatibility/2006" xmlns:wp14="http://schemas.microsoft.com/office/word/2010/wordprocessingDrawing" xmlns:w14="http://schemas.microsoft.com/office/word/2010/wordml" mc:Ignorable="w14 wp14">
   <w:p>
     <w:pPr>
-      <w:pStyle w:val="Normal1"/>
+      <w:pStyle w:val="LOnormal"/>
       <w:keepNext w:val="false"/>
       <w:keepLines w:val="false"/>
       <w:widowControl w:val="false"/>
-      <w:pBdr/>
       <w:shd w:val="clear" w:fill="auto"/>
       <w:tabs>
         <w:tab w:val="clear" w:pos="720"/>
@@ -3981,11 +3991,10 @@
 <w:hdr xmlns:o="urn:schemas-microsoft-com:office:office" xmlns:r="http://schemas.openxmlformats.org/officeDocument/2006/relationships" xmlns:v="urn:schemas-microsoft-com:vml" xmlns:w="http://schemas.openxmlformats.org/wordprocessingml/2006/main" xmlns:w10="urn:schemas-microsoft-com:office:word" xmlns:wp="http://schemas.openxmlformats.org/drawingml/2006/wordprocessingDrawing" xmlns:wps="http://schemas.microsoft.com/office/word/2010/wordprocessingShape" xmlns:wpg="http://schemas.microsoft.com/office/word/2010/wordprocessingGroup" xmlns:mc="http://schemas.openxmlformats.org/markup-compatibility/2006" xmlns:wp14="http://schemas.microsoft.com/office/word/2010/wordprocessingDrawing" xmlns:w14="http://schemas.microsoft.com/office/word/2010/wordml" mc:Ignorable="w14 wp14">
   <w:p>
     <w:pPr>
-      <w:pStyle w:val="Normal1"/>
+      <w:pStyle w:val="LOnormal"/>
       <w:keepNext w:val="false"/>
       <w:keepLines w:val="false"/>
       <w:widowControl w:val="false"/>
-      <w:pBdr/>
       <w:shd w:val="clear" w:fill="auto"/>
       <w:tabs>
         <w:tab w:val="clear" w:pos="720"/>
@@ -4684,7 +4693,7 @@
   </w:style>
   <w:style w:type="paragraph" w:styleId="Heading4">
     <w:name w:val="Heading 4"/>
-    <w:basedOn w:val="Normal1"/>
+    <w:basedOn w:val="LOnormal"/>
     <w:next w:val="PARAGRAPHnoindent"/>
     <w:qFormat/>
     <w:rsid w:val="0073587b"/>
@@ -4701,8 +4710,8 @@
   </w:style>
   <w:style w:type="paragraph" w:styleId="Heading5">
     <w:name w:val="Heading 5"/>
-    <w:basedOn w:val="Normal1"/>
-    <w:next w:val="Normal1"/>
+    <w:basedOn w:val="LOnormal"/>
+    <w:next w:val="LOnormal"/>
     <w:qFormat/>
     <w:pPr>
       <w:keepNext w:val="true"/>
@@ -4717,8 +4726,8 @@
   </w:style>
   <w:style w:type="paragraph" w:styleId="Heading6">
     <w:name w:val="Heading 6"/>
-    <w:basedOn w:val="Normal1"/>
-    <w:next w:val="Normal1"/>
+    <w:basedOn w:val="LOnormal"/>
+    <w:next w:val="LOnormal"/>
     <w:qFormat/>
     <w:pPr>
       <w:keepNext w:val="true"/>
@@ -4917,7 +4926,7 @@
   </w:style>
   <w:style w:type="paragraph" w:styleId="Heading">
     <w:name w:val="Heading"/>
-    <w:basedOn w:val="Normal1"/>
+    <w:basedOn w:val="LOnormal"/>
     <w:next w:val="TextBody"/>
     <w:qFormat/>
     <w:pPr>
@@ -4932,7 +4941,7 @@
   </w:style>
   <w:style w:type="paragraph" w:styleId="TextBody">
     <w:name w:val="Body Text"/>
-    <w:basedOn w:val="Normal1"/>
+    <w:basedOn w:val="LOnormal"/>
     <w:pPr>
       <w:spacing w:lineRule="auto" w:line="276" w:before="0" w:after="140"/>
     </w:pPr>
@@ -4948,7 +4957,7 @@
   </w:style>
   <w:style w:type="paragraph" w:styleId="Caption">
     <w:name w:val="Caption"/>
-    <w:basedOn w:val="Normal1"/>
+    <w:basedOn w:val="LOnormal"/>
     <w:qFormat/>
     <w:pPr>
       <w:suppressLineNumbers/>
@@ -4964,7 +4973,7 @@
   </w:style>
   <w:style w:type="paragraph" w:styleId="Index">
     <w:name w:val="Index"/>
-    <w:basedOn w:val="Normal1"/>
+    <w:basedOn w:val="LOnormal"/>
     <w:qFormat/>
     <w:pPr>
       <w:suppressLineNumbers/>
@@ -4973,11 +4982,12 @@
       <w:rFonts w:cs="Noto Sans Devanagari"/>
     </w:rPr>
   </w:style>
-  <w:style w:type="paragraph" w:styleId="Normal1" w:default="1">
+  <w:style w:type="paragraph" w:styleId="LOnormal" w:default="1">
     <w:name w:val="LO-normal"/>
     <w:qFormat/>
     <w:pPr>
       <w:widowControl w:val="false"/>
+      <w:suppressAutoHyphens w:val="true"/>
       <w:bidi w:val="0"/>
       <w:spacing w:lineRule="auto" w:line="228" w:before="0" w:after="200"/>
       <w:jc w:val="both"/>
@@ -4993,8 +5003,8 @@
   </w:style>
   <w:style w:type="paragraph" w:styleId="Title">
     <w:name w:val="Title"/>
-    <w:basedOn w:val="Normal1"/>
-    <w:next w:val="Normal1"/>
+    <w:basedOn w:val="LOnormal"/>
+    <w:next w:val="LOnormal"/>
     <w:qFormat/>
     <w:pPr>
       <w:keepNext w:val="true"/>
@@ -5009,7 +5019,7 @@
   </w:style>
   <w:style w:type="paragraph" w:styleId="PARAGRAPH" w:customStyle="1">
     <w:name w:val="PARAGRAPH"/>
-    <w:basedOn w:val="Normal1"/>
+    <w:basedOn w:val="LOnormal"/>
     <w:qFormat/>
     <w:rsid w:val="0073587b"/>
     <w:pPr>
@@ -5060,7 +5070,7 @@
   <w:style w:type="paragraph" w:styleId="AUTHOR" w:customStyle="1">
     <w:name w:val="AUTHOR"/>
     <w:basedOn w:val="ARTICLETITLE"/>
-    <w:next w:val="Normal1"/>
+    <w:next w:val="LOnormal"/>
     <w:qFormat/>
     <w:rsid w:val="0073587b"/>
     <w:pPr>
@@ -5073,7 +5083,7 @@
   </w:style>
   <w:style w:type="paragraph" w:styleId="TABLEFOOTNOTE" w:customStyle="1">
     <w:name w:val="TABLE FOOTNOTE"/>
-    <w:basedOn w:val="Normal1"/>
+    <w:basedOn w:val="LOnormal"/>
     <w:qFormat/>
     <w:rsid w:val="0073587b"/>
     <w:pPr>
@@ -5086,14 +5096,14 @@
   </w:style>
   <w:style w:type="paragraph" w:styleId="HeaderandFooter">
     <w:name w:val="Header and Footer"/>
-    <w:basedOn w:val="Normal1"/>
+    <w:basedOn w:val="LOnormal"/>
     <w:qFormat/>
     <w:pPr/>
     <w:rPr/>
   </w:style>
   <w:style w:type="paragraph" w:styleId="Header">
     <w:name w:val="Header"/>
-    <w:basedOn w:val="Normal1"/>
+    <w:basedOn w:val="LOnormal"/>
     <w:rsid w:val="0073587b"/>
     <w:pPr>
       <w:tabs>
@@ -5126,7 +5136,7 @@
   </w:style>
   <w:style w:type="paragraph" w:styleId="TABLEROW" w:customStyle="1">
     <w:name w:val="TABLE ROW"/>
-    <w:basedOn w:val="Normal1"/>
+    <w:basedOn w:val="LOnormal"/>
     <w:qFormat/>
     <w:rsid w:val="0073587b"/>
     <w:pPr>
@@ -5153,7 +5163,7 @@
   </w:style>
   <w:style w:type="paragraph" w:styleId="TABLETITLE" w:customStyle="1">
     <w:name w:val="TABLE TITLE"/>
-    <w:basedOn w:val="Normal1"/>
+    <w:basedOn w:val="LOnormal"/>
     <w:next w:val="TABLECOLUMNHEADER"/>
     <w:qFormat/>
     <w:rsid w:val="00d96813"/>
@@ -5371,7 +5381,7 @@
   </w:style>
   <w:style w:type="paragraph" w:styleId="FORMULA" w:customStyle="1">
     <w:name w:val="FORMULA"/>
-    <w:basedOn w:val="Normal1"/>
+    <w:basedOn w:val="LOnormal"/>
     <w:qFormat/>
     <w:rsid w:val="0073587b"/>
     <w:pPr>
@@ -5382,7 +5392,7 @@
   </w:style>
   <w:style w:type="paragraph" w:styleId="Footer">
     <w:name w:val="Footer"/>
-    <w:basedOn w:val="Normal1"/>
+    <w:basedOn w:val="LOnormal"/>
     <w:rsid w:val="0073587b"/>
     <w:pPr>
       <w:tabs>
@@ -5412,8 +5422,8 @@
   </w:style>
   <w:style w:type="paragraph" w:styleId="ART" w:customStyle="1">
     <w:name w:val="ART"/>
-    <w:basedOn w:val="Normal1"/>
-    <w:next w:val="Normal1"/>
+    <w:basedOn w:val="LOnormal"/>
+    <w:next w:val="LOnormal"/>
     <w:qFormat/>
     <w:rsid w:val="0073587b"/>
     <w:pPr>
@@ -5474,7 +5484,7 @@
   <w:style w:type="paragraph" w:styleId="KEYWORD" w:customStyle="1">
     <w:name w:val="KEY WORD"/>
     <w:basedOn w:val="ABSTRACT"/>
-    <w:next w:val="Normal1"/>
+    <w:next w:val="LOnormal"/>
     <w:qFormat/>
     <w:rsid w:val="0073587b"/>
     <w:pPr>
@@ -5484,7 +5494,7 @@
   </w:style>
   <w:style w:type="paragraph" w:styleId="FigureCaption1" w:customStyle="1">
     <w:name w:val="Figure Caption"/>
-    <w:basedOn w:val="Normal1"/>
+    <w:basedOn w:val="LOnormal"/>
     <w:qFormat/>
     <w:rsid w:val="0073587b"/>
     <w:pPr>
@@ -5500,7 +5510,7 @@
   </w:style>
   <w:style w:type="paragraph" w:styleId="Text" w:customStyle="1">
     <w:name w:val="Text"/>
-    <w:basedOn w:val="Normal1"/>
+    <w:basedOn w:val="LOnormal"/>
     <w:qFormat/>
     <w:rsid w:val="0073587b"/>
     <w:pPr>
@@ -5515,8 +5525,8 @@
   </w:style>
   <w:style w:type="paragraph" w:styleId="Equation" w:customStyle="1">
     <w:name w:val="Equation"/>
-    <w:basedOn w:val="Normal1"/>
-    <w:next w:val="Normal1"/>
+    <w:basedOn w:val="LOnormal"/>
+    <w:next w:val="LOnormal"/>
     <w:qFormat/>
     <w:rsid w:val="0073587b"/>
     <w:pPr>
@@ -5553,7 +5563,7 @@
   </w:style>
   <w:style w:type="paragraph" w:styleId="References" w:customStyle="1">
     <w:name w:val="References"/>
-    <w:basedOn w:val="Normal1"/>
+    <w:basedOn w:val="LOnormal"/>
     <w:qFormat/>
     <w:rsid w:val="0073587b"/>
     <w:pPr>
@@ -5569,7 +5579,7 @@
   </w:style>
   <w:style w:type="paragraph" w:styleId="TableTitle1" w:customStyle="1">
     <w:name w:val="Table Title"/>
-    <w:basedOn w:val="Normal1"/>
+    <w:basedOn w:val="LOnormal"/>
     <w:qFormat/>
     <w:rsid w:val="0073587b"/>
     <w:pPr>
@@ -5587,7 +5597,7 @@
   </w:style>
   <w:style w:type="paragraph" w:styleId="NormalWeb">
     <w:name w:val="Normal (Web)"/>
-    <w:basedOn w:val="Normal1"/>
+    <w:basedOn w:val="LOnormal"/>
     <w:qFormat/>
     <w:rsid w:val="0073587b"/>
     <w:pPr>
@@ -5604,7 +5614,7 @@
   </w:style>
   <w:style w:type="paragraph" w:styleId="Annotationtext">
     <w:name w:val="annotation text"/>
-    <w:basedOn w:val="Normal1"/>
+    <w:basedOn w:val="LOnormal"/>
     <w:link w:val="CommentTextChar"/>
     <w:qFormat/>
     <w:rsid w:val="00887762"/>
@@ -5650,7 +5660,7 @@
   </w:style>
   <w:style w:type="paragraph" w:styleId="BalloonText">
     <w:name w:val="Balloon Text"/>
-    <w:basedOn w:val="Normal1"/>
+    <w:basedOn w:val="LOnormal"/>
     <w:link w:val="BalloonTextChar"/>
     <w:qFormat/>
     <w:rsid w:val="00887762"/>
@@ -5665,7 +5675,7 @@
   </w:style>
   <w:style w:type="paragraph" w:styleId="FrameContents">
     <w:name w:val="Frame Contents"/>
-    <w:basedOn w:val="Normal1"/>
+    <w:basedOn w:val="LOnormal"/>
     <w:qFormat/>
     <w:pPr/>
     <w:rPr/>
@@ -5679,8 +5689,8 @@
   </w:style>
   <w:style w:type="paragraph" w:styleId="Subtitle">
     <w:name w:val="Subtitle"/>
-    <w:basedOn w:val="Normal1"/>
-    <w:next w:val="Normal1"/>
+    <w:basedOn w:val="LOnormal"/>
+    <w:next w:val="LOnormal"/>
     <w:qFormat/>
     <w:pPr>
       <w:keepNext w:val="true"/>

</xml_diff>